<commit_message>
Update simple documentation (ongoing)
</commit_message>
<xml_diff>
--- a/Computer Simulator Simple Documentation_2015Oct18.docx
+++ b/Computer Simulator Simple Documentation_2015Oct18.docx
@@ -155,7 +155,13 @@
         <w:t>Download the JAR file</w:t>
       </w:r>
       <w:r>
-        <w:t xml:space="preserve"> and boot program file</w:t>
+        <w:t xml:space="preserve">, </w:t>
+      </w:r>
+      <w:r>
+        <w:t>boot program file</w:t>
+      </w:r>
+      <w:r>
+        <w:t>, and program 1 files</w:t>
       </w:r>
     </w:p>
     <w:p>
@@ -167,7 +173,16 @@
         </w:numPr>
       </w:pPr>
       <w:r>
-        <w:t>The boot program file and the JAR file need to be in the same directory</w:t>
+        <w:t xml:space="preserve">The </w:t>
+      </w:r>
+      <w:r>
+        <w:t>program file</w:t>
+      </w:r>
+      <w:r>
+        <w:t>s</w:t>
+      </w:r>
+      <w:r>
+        <w:t xml:space="preserve"> and the JAR file need to be in the same directory</w:t>
       </w:r>
     </w:p>
     <w:p>
@@ -221,11 +236,12 @@
         <w:rPr>
           <w:noProof/>
         </w:rPr>
+        <w:lastRenderedPageBreak/>
         <w:drawing>
-          <wp:inline distT="0" distB="0" distL="0" distR="0">
-            <wp:extent cx="5934075" cy="3162300"/>
-            <wp:effectExtent l="0" t="0" r="9525" b="0"/>
-            <wp:docPr id="4" name="Picture 4"/>
+          <wp:inline distT="0" distB="0" distL="0" distR="0" wp14:anchorId="206FA7A2" wp14:editId="2EA70B13">
+            <wp:extent cx="5943600" cy="4760595"/>
+            <wp:effectExtent l="0" t="0" r="0" b="1905"/>
+            <wp:docPr id="2" name="Picture 2"/>
             <wp:cNvGraphicFramePr>
               <a:graphicFrameLocks xmlns:a="http://schemas.openxmlformats.org/drawingml/2006/main" noChangeAspect="1"/>
             </wp:cNvGraphicFramePr>
@@ -233,36 +249,23 @@
               <a:graphicData uri="http://schemas.openxmlformats.org/drawingml/2006/picture">
                 <pic:pic xmlns:pic="http://schemas.openxmlformats.org/drawingml/2006/picture">
                   <pic:nvPicPr>
-                    <pic:cNvPr id="0" name="Picture 1"/>
-                    <pic:cNvPicPr>
-                      <a:picLocks noChangeAspect="1" noChangeArrowheads="1"/>
-                    </pic:cNvPicPr>
+                    <pic:cNvPr id="1" name=""/>
+                    <pic:cNvPicPr/>
                   </pic:nvPicPr>
                   <pic:blipFill>
-                    <a:blip r:embed="rId5">
-                      <a:extLst>
-                        <a:ext uri="{28A0092B-C50C-407E-A947-70E740481C1C}">
-                          <a14:useLocalDpi xmlns:a14="http://schemas.microsoft.com/office/drawing/2010/main" val="0"/>
-                        </a:ext>
-                      </a:extLst>
-                    </a:blip>
-                    <a:srcRect/>
+                    <a:blip r:embed="rId5"/>
                     <a:stretch>
                       <a:fillRect/>
                     </a:stretch>
                   </pic:blipFill>
-                  <pic:spPr bwMode="auto">
+                  <pic:spPr>
                     <a:xfrm>
                       <a:off x="0" y="0"/>
-                      <a:ext cx="5934075" cy="3162300"/>
+                      <a:ext cx="5943600" cy="4760595"/>
                     </a:xfrm>
                     <a:prstGeom prst="rect">
                       <a:avLst/>
                     </a:prstGeom>
-                    <a:noFill/>
-                    <a:ln>
-                      <a:noFill/>
-                    </a:ln>
                   </pic:spPr>
                 </pic:pic>
               </a:graphicData>
@@ -306,7 +309,6 @@
         </w:numPr>
       </w:pPr>
       <w:r>
-        <w:lastRenderedPageBreak/>
         <w:t xml:space="preserve">Initial Program Load (IPL) – Contains the initial booting sequence options by activating the IPL button. </w:t>
       </w:r>
     </w:p>
@@ -400,15 +402,7 @@
         </w:numPr>
       </w:pPr>
       <w:r>
-        <w:t xml:space="preserve">Load </w:t>
-      </w:r>
-      <w:proofErr w:type="spellStart"/>
-      <w:r>
-        <w:t>Prgm</w:t>
-      </w:r>
-      <w:proofErr w:type="spellEnd"/>
-      <w:r>
-        <w:t xml:space="preserve"> 1 button – loads program 1 into memory</w:t>
+        <w:t>Load Prgm 1 button – loads program 1 into memory</w:t>
       </w:r>
       <w:r>
         <w:t xml:space="preserve"> (Starting at address 30)</w:t>
@@ -471,6 +465,7 @@
         </w:numPr>
       </w:pPr>
       <w:r>
+        <w:lastRenderedPageBreak/>
         <w:t>The c</w:t>
       </w:r>
       <w:r>
@@ -521,6 +516,47 @@
         <w:pStyle w:val="ListParagraph"/>
         <w:ind w:left="900"/>
       </w:pPr>
+      <w:r>
+        <w:rPr>
+          <w:noProof/>
+        </w:rPr>
+        <w:lastRenderedPageBreak/>
+        <w:drawing>
+          <wp:inline distT="0" distB="0" distL="0" distR="0" wp14:anchorId="5EDE2AB9" wp14:editId="0D548DD5">
+            <wp:extent cx="5943600" cy="4760595"/>
+            <wp:effectExtent l="0" t="0" r="0" b="1905"/>
+            <wp:docPr id="3" name="Picture 3"/>
+            <wp:cNvGraphicFramePr>
+              <a:graphicFrameLocks xmlns:a="http://schemas.openxmlformats.org/drawingml/2006/main" noChangeAspect="1"/>
+            </wp:cNvGraphicFramePr>
+            <a:graphic xmlns:a="http://schemas.openxmlformats.org/drawingml/2006/main">
+              <a:graphicData uri="http://schemas.openxmlformats.org/drawingml/2006/picture">
+                <pic:pic xmlns:pic="http://schemas.openxmlformats.org/drawingml/2006/picture">
+                  <pic:nvPicPr>
+                    <pic:cNvPr id="1" name=""/>
+                    <pic:cNvPicPr/>
+                  </pic:nvPicPr>
+                  <pic:blipFill>
+                    <a:blip r:embed="rId5"/>
+                    <a:stretch>
+                      <a:fillRect/>
+                    </a:stretch>
+                  </pic:blipFill>
+                  <pic:spPr>
+                    <a:xfrm>
+                      <a:off x="0" y="0"/>
+                      <a:ext cx="5943600" cy="4760595"/>
+                    </a:xfrm>
+                    <a:prstGeom prst="rect">
+                      <a:avLst/>
+                    </a:prstGeom>
+                  </pic:spPr>
+                </pic:pic>
+              </a:graphicData>
+            </a:graphic>
+          </wp:inline>
+        </w:drawing>
+      </w:r>
       <w:r>
         <w:rPr>
           <w:noProof/>
@@ -587,13 +623,26 @@
         <w:ind w:left="900"/>
       </w:pPr>
       <w:r>
+        <w:lastRenderedPageBreak/>
         <w:t>Step 1:</w:t>
       </w:r>
       <w:r>
-        <w:t xml:space="preserve"> From the console the minicomputer simulator can be launched by activating (clicking) the IPL switch.</w:t>
-      </w:r>
-      <w:r>
-        <w:t xml:space="preserve">  This IPL switch executes the boot program, which loads values into memory and registers (see label 6 for memory and register values).</w:t>
+        <w:t xml:space="preserve"> From the console the minicomputer simulator can be launched by activating (clicking) the IPL </w:t>
+      </w:r>
+      <w:r>
+        <w:t>button</w:t>
+      </w:r>
+      <w:r>
+        <w:t>.</w:t>
+      </w:r>
+      <w:r>
+        <w:t xml:space="preserve">  This IPL </w:t>
+      </w:r>
+      <w:r>
+        <w:t>button loads and</w:t>
+      </w:r>
+      <w:r>
+        <w:t xml:space="preserve"> executes the boot program, which loads values into memory and registers (see label 6 for memory and register values).</w:t>
       </w:r>
     </w:p>
     <w:p>
@@ -602,14 +651,19 @@
         <w:ind w:left="900"/>
       </w:pPr>
       <w:r>
-        <w:lastRenderedPageBreak/>
-        <w:t xml:space="preserve">Step 2: Instructions to the minicomputer can be entered into the instruction panel by </w:t>
-      </w:r>
-      <w:r>
-        <w:t>activating</w:t>
-      </w:r>
-      <w:r>
-        <w:t xml:space="preserve"> bit-toggles (i.e. clicking buttons enumerated from 0-15).  A green light indicates the corresponding bit position’s inclusion into the instruction.  The user manual explains the available commands and basic bit-instruction usage.</w:t>
+        <w:t xml:space="preserve">Step 2A: Press the </w:t>
+      </w:r>
+      <w:r>
+        <w:t>Load Prgm 1 button to load Program1_bin.txt into memory</w:t>
+      </w:r>
+      <w:r>
+        <w:t>, starting at address 30 (</w:t>
+      </w:r>
+      <w:r>
+        <w:t>000000011110 in binary</w:t>
+      </w:r>
+      <w:r>
+        <w:t>)</w:t>
       </w:r>
     </w:p>
     <w:p>
@@ -618,13 +672,25 @@
         <w:ind w:left="900"/>
       </w:pPr>
       <w:r>
-        <w:t>Step 3: Activating the ‘Load Instruction’ will load the operator’s instruction into the minicomputer.</w:t>
-      </w:r>
-      <w:r>
-        <w:t xml:space="preserve"> Note: The default location for console instructions is </w:t>
-      </w:r>
-      <w:r>
-        <w:t>“000000000110”</w:t>
+        <w:t>Step 2</w:t>
+      </w:r>
+      <w:r>
+        <w:t>B</w:t>
+      </w:r>
+      <w:r>
+        <w:t xml:space="preserve">: </w:t>
+      </w:r>
+      <w:r>
+        <w:t>Alternatively, i</w:t>
+      </w:r>
+      <w:r>
+        <w:t xml:space="preserve">nstructions to the minicomputer can be entered into the instruction panel by </w:t>
+      </w:r>
+      <w:r>
+        <w:t>activating</w:t>
+      </w:r>
+      <w:r>
+        <w:t xml:space="preserve"> bit-toggles (i.e. clicking buttons enumerated from 0-15).  A green light indicates the corresponding bit position’s inclusion into the instruction.  The user manual explains the available commands and basic bit-instruction usage.</w:t>
       </w:r>
     </w:p>
     <w:p>
@@ -633,13 +699,25 @@
         <w:ind w:left="900"/>
       </w:pPr>
       <w:r>
-        <w:t xml:space="preserve">Step 4: From the Program Counter Panel the operator can elect to </w:t>
-      </w:r>
-      <w:r>
-        <w:t xml:space="preserve">execute step-by-step instructions that have been loaded into the computer.  </w:t>
-      </w:r>
-      <w:r>
-        <w:t>The PC should contain the address of the instruction to be executed.</w:t>
+        <w:t>Step 3</w:t>
+      </w:r>
+      <w:r>
+        <w:t>B</w:t>
+      </w:r>
+      <w:r>
+        <w:t>: Activating the ‘Load Instruction’</w:t>
+      </w:r>
+      <w:r>
+        <w:t xml:space="preserve"> button</w:t>
+      </w:r>
+      <w:r>
+        <w:t xml:space="preserve"> will load the operator’s instruction into the minicomputer.</w:t>
+      </w:r>
+      <w:r>
+        <w:t xml:space="preserve"> Note: The default location for console instructions is </w:t>
+      </w:r>
+      <w:r>
+        <w:t>“000000000110”</w:t>
       </w:r>
     </w:p>
     <w:p>
@@ -648,13 +726,13 @@
         <w:ind w:left="900"/>
       </w:pPr>
       <w:r>
-        <w:t xml:space="preserve">Step 5: Activate the Single Step </w:t>
-      </w:r>
-      <w:r>
-        <w:t>button to execute the instruction</w:t>
-      </w:r>
-      <w:r>
-        <w:t>.</w:t>
+        <w:t xml:space="preserve">Step 4: From the Program Counter Panel the operator can elect to </w:t>
+      </w:r>
+      <w:r>
+        <w:t xml:space="preserve">execute step-by-step instructions that have been loaded into the computer.  </w:t>
+      </w:r>
+      <w:r>
+        <w:t>The PC should contain the address of the instruction to be executed.</w:t>
       </w:r>
     </w:p>
     <w:p>
@@ -663,8 +741,67 @@
         <w:ind w:left="900"/>
       </w:pPr>
       <w:r>
-        <w:t>Step 6: Observe the effect of your bit instruction in the minicomputer’s Registers and Memory.</w:t>
-      </w:r>
+        <w:t>Step 5</w:t>
+      </w:r>
+      <w:r>
+        <w:t>A</w:t>
+      </w:r>
+      <w:r>
+        <w:t xml:space="preserve">: Activate the Single Step </w:t>
+      </w:r>
+      <w:r>
+        <w:t>button to execute the instruction</w:t>
+      </w:r>
+      <w:r>
+        <w:t>.</w:t>
+      </w:r>
+    </w:p>
+    <w:p>
+      <w:pPr>
+        <w:pStyle w:val="ListParagraph"/>
+        <w:ind w:left="900"/>
+      </w:pPr>
+      <w:r>
+        <w:t xml:space="preserve">Step 5B: Alternatively, click the Run button to </w:t>
+      </w:r>
+      <w:r>
+        <w:t>execute instructions until a Halt instruction is encountered or the Halt button is pressed.</w:t>
+      </w:r>
+    </w:p>
+    <w:p>
+      <w:pPr>
+        <w:pStyle w:val="ListParagraph"/>
+        <w:ind w:left="900"/>
+      </w:pPr>
+      <w:r>
+        <w:t>Step 6</w:t>
+      </w:r>
+      <w:r>
+        <w:t>A</w:t>
+      </w:r>
+      <w:r>
+        <w:t>: Observe the effect of your bit instruction</w:t>
+      </w:r>
+      <w:r>
+        <w:t>(s)</w:t>
+      </w:r>
+      <w:r>
+        <w:t xml:space="preserve"> in the minicomputer’s Registers and Memory.</w:t>
+      </w:r>
+    </w:p>
+    <w:p>
+      <w:pPr>
+        <w:pStyle w:val="ListParagraph"/>
+        <w:ind w:left="900"/>
+      </w:pPr>
+      <w:r>
+        <w:t xml:space="preserve">Step 6B: If the </w:t>
+      </w:r>
+      <w:r>
+        <w:t>bit instruction is IN, input one digit, or the Enter key if the entire number has been entered.</w:t>
+      </w:r>
+      <w:bookmarkStart w:id="0" w:name="_GoBack"/>
+      <w:bookmarkEnd w:id="0"/>
     </w:p>
     <w:p>
       <w:pPr>
@@ -847,6 +984,7 @@
                 <w:b/>
                 <w:bCs/>
               </w:rPr>
+              <w:lastRenderedPageBreak/>
               <w:t>Field</w:t>
             </w:r>
           </w:p>
@@ -1005,7 +1143,6 @@
               <w:jc w:val="center"/>
             </w:pPr>
             <w:r>
-              <w:lastRenderedPageBreak/>
               <w:t>IX</w:t>
             </w:r>
           </w:p>
@@ -1141,15 +1278,7 @@
     <w:p/>
     <w:p>
       <w:r>
-        <w:t xml:space="preserve">The currently available instruction </w:t>
-      </w:r>
-      <w:proofErr w:type="spellStart"/>
-      <w:r>
-        <w:t>OpCodes</w:t>
-      </w:r>
-      <w:proofErr w:type="spellEnd"/>
-      <w:r>
-        <w:t xml:space="preserve"> are as defined below.</w:t>
+        <w:t>The currently available instruction OpCodes are as defined below.</w:t>
       </w:r>
     </w:p>
     <w:tbl>
@@ -1815,16 +1944,8 @@
               <w:rPr>
                 <w:rFonts w:ascii="Arial" w:hAnsi="Arial" w:cs="Arial"/>
               </w:rPr>
-              <w:t xml:space="preserve">RFS </w:t>
-            </w:r>
-            <w:proofErr w:type="spellStart"/>
-            <w:r>
-              <w:rPr>
-                <w:rFonts w:ascii="Arial" w:hAnsi="Arial" w:cs="Arial"/>
-              </w:rPr>
-              <w:t>Immed</w:t>
-            </w:r>
-            <w:proofErr w:type="spellEnd"/>
+              <w:t>RFS Immed</w:t>
+            </w:r>
           </w:p>
         </w:tc>
         <w:tc>
@@ -1919,21 +2040,7 @@
               <w:rPr>
                 <w:rFonts w:ascii="Arial" w:hAnsi="Arial" w:cs="Arial"/>
               </w:rPr>
-              <w:t xml:space="preserve">JGE </w:t>
-            </w:r>
-            <w:proofErr w:type="spellStart"/>
-            <w:r>
-              <w:rPr>
-                <w:rFonts w:ascii="Arial" w:hAnsi="Arial" w:cs="Arial"/>
-              </w:rPr>
-              <w:t>r,x</w:t>
-            </w:r>
-            <w:proofErr w:type="spellEnd"/>
-            <w:r>
-              <w:rPr>
-                <w:rFonts w:ascii="Arial" w:hAnsi="Arial" w:cs="Arial"/>
-              </w:rPr>
-              <w:t>, address[,I]</w:t>
+              <w:t>JGE r,x, address[,I]</w:t>
             </w:r>
           </w:p>
         </w:tc>
@@ -2107,16 +2214,8 @@
               <w:rPr>
                 <w:rFonts w:ascii="Arial" w:hAnsi="Arial" w:cs="Arial"/>
               </w:rPr>
-              <w:t xml:space="preserve">AIR r, </w:t>
-            </w:r>
-            <w:proofErr w:type="spellStart"/>
-            <w:r>
-              <w:rPr>
-                <w:rFonts w:ascii="Arial" w:hAnsi="Arial" w:cs="Arial"/>
-              </w:rPr>
-              <w:t>immed</w:t>
-            </w:r>
-            <w:proofErr w:type="spellEnd"/>
+              <w:t>AIR r, immed</w:t>
+            </w:r>
           </w:p>
         </w:tc>
         <w:tc>
@@ -2155,6 +2254,7 @@
                 <w:rFonts w:ascii="Calibri" w:hAnsi="Calibri"/>
                 <w:color w:val="000000"/>
               </w:rPr>
+              <w:lastRenderedPageBreak/>
               <w:t>000111</w:t>
             </w:r>
           </w:p>
@@ -2173,16 +2273,8 @@
               <w:rPr>
                 <w:rFonts w:ascii="Arial" w:hAnsi="Arial" w:cs="Arial"/>
               </w:rPr>
-              <w:t xml:space="preserve">SIR r, </w:t>
-            </w:r>
-            <w:proofErr w:type="spellStart"/>
-            <w:r>
-              <w:rPr>
-                <w:rFonts w:ascii="Arial" w:hAnsi="Arial" w:cs="Arial"/>
-              </w:rPr>
-              <w:t>immed</w:t>
-            </w:r>
-            <w:proofErr w:type="spellEnd"/>
+              <w:t>SIR r, immed</w:t>
+            </w:r>
           </w:p>
         </w:tc>
         <w:tc>
@@ -2218,23 +2310,7 @@
           <w:sz w:val="18"/>
           <w:szCs w:val="18"/>
         </w:rPr>
-        <w:t>*[</w:t>
-      </w:r>
-      <w:proofErr w:type="gramStart"/>
-      <w:r>
-        <w:rPr>
-          <w:sz w:val="18"/>
-          <w:szCs w:val="18"/>
-        </w:rPr>
-        <w:t>,I</w:t>
-      </w:r>
-      <w:proofErr w:type="gramEnd"/>
-      <w:r>
-        <w:rPr>
-          <w:sz w:val="18"/>
-          <w:szCs w:val="18"/>
-        </w:rPr>
-        <w:t xml:space="preserve">] </w:t>
+        <w:t xml:space="preserve">*[,I] </w:t>
       </w:r>
       <w:r>
         <w:rPr>
@@ -2250,13 +2326,8 @@
       </w:r>
     </w:p>
     <w:p>
-      <w:proofErr w:type="spellStart"/>
-      <w:r>
-        <w:t>OpCodes</w:t>
-      </w:r>
-      <w:proofErr w:type="spellEnd"/>
-      <w:r>
-        <w:t xml:space="preserve"> that are register to register use the following user entry pattern. </w:t>
+      <w:r>
+        <w:t xml:space="preserve">OpCodes that are register to register use the following user entry pattern. </w:t>
       </w:r>
     </w:p>
     <w:p>
@@ -2264,7 +2335,6 @@
         <w:rPr>
           <w:noProof/>
         </w:rPr>
-        <w:lastRenderedPageBreak/>
         <w:drawing>
           <wp:inline distT="0" distB="0" distL="0" distR="0">
             <wp:extent cx="4133850" cy="666750"/>
@@ -2317,15 +2387,7 @@
     </w:p>
     <w:p>
       <w:r>
-        <w:t xml:space="preserve">The currently available instruction </w:t>
-      </w:r>
-      <w:proofErr w:type="spellStart"/>
-      <w:r>
-        <w:t>OpCodes</w:t>
-      </w:r>
-      <w:proofErr w:type="spellEnd"/>
-      <w:r>
-        <w:t xml:space="preserve"> are as defined below.</w:t>
+        <w:t>The currently available instruction OpCodes are as defined below.</w:t>
       </w:r>
     </w:p>
     <w:tbl>
@@ -2455,16 +2517,8 @@
               <w:rPr>
                 <w:rFonts w:ascii="Arial" w:hAnsi="Arial" w:cs="Arial"/>
               </w:rPr>
-              <w:t xml:space="preserve">MLT </w:t>
-            </w:r>
-            <w:proofErr w:type="spellStart"/>
-            <w:r>
-              <w:rPr>
-                <w:rFonts w:ascii="Arial" w:hAnsi="Arial" w:cs="Arial"/>
-              </w:rPr>
-              <w:t>rx,ry</w:t>
-            </w:r>
-            <w:proofErr w:type="spellEnd"/>
+              <w:t>MLT rx,ry</w:t>
+            </w:r>
           </w:p>
         </w:tc>
         <w:tc>
@@ -2521,16 +2575,8 @@
               <w:rPr>
                 <w:rFonts w:ascii="Arial" w:hAnsi="Arial" w:cs="Arial"/>
               </w:rPr>
-              <w:t xml:space="preserve">DVD </w:t>
-            </w:r>
-            <w:proofErr w:type="spellStart"/>
-            <w:r>
-              <w:rPr>
-                <w:rFonts w:ascii="Arial" w:hAnsi="Arial" w:cs="Arial"/>
-              </w:rPr>
-              <w:t>rx,ry</w:t>
-            </w:r>
-            <w:proofErr w:type="spellEnd"/>
+              <w:t>DVD rx,ry</w:t>
+            </w:r>
           </w:p>
         </w:tc>
         <w:tc>
@@ -2587,30 +2633,8 @@
               <w:rPr>
                 <w:rFonts w:ascii="Arial" w:hAnsi="Arial" w:cs="Arial"/>
               </w:rPr>
-              <w:t xml:space="preserve">TRR </w:t>
-            </w:r>
-            <w:proofErr w:type="spellStart"/>
-            <w:r>
-              <w:rPr>
-                <w:rFonts w:ascii="Arial" w:hAnsi="Arial" w:cs="Arial"/>
-              </w:rPr>
-              <w:t>rx</w:t>
-            </w:r>
-            <w:proofErr w:type="spellEnd"/>
-            <w:r>
-              <w:rPr>
-                <w:rFonts w:ascii="Arial" w:hAnsi="Arial" w:cs="Arial"/>
-              </w:rPr>
-              <w:t xml:space="preserve">, </w:t>
-            </w:r>
-            <w:proofErr w:type="spellStart"/>
-            <w:r>
-              <w:rPr>
-                <w:rFonts w:ascii="Arial" w:hAnsi="Arial" w:cs="Arial"/>
-              </w:rPr>
-              <w:t>ry</w:t>
-            </w:r>
-            <w:proofErr w:type="spellEnd"/>
+              <w:t>TRR rx, ry</w:t>
+            </w:r>
           </w:p>
         </w:tc>
         <w:tc>
@@ -2673,30 +2697,8 @@
               <w:rPr>
                 <w:rFonts w:ascii="Arial" w:hAnsi="Arial" w:cs="Arial"/>
               </w:rPr>
-              <w:t xml:space="preserve">AND </w:t>
-            </w:r>
-            <w:proofErr w:type="spellStart"/>
-            <w:r>
-              <w:rPr>
-                <w:rFonts w:ascii="Arial" w:hAnsi="Arial" w:cs="Arial"/>
-              </w:rPr>
-              <w:t>rx</w:t>
-            </w:r>
-            <w:proofErr w:type="spellEnd"/>
-            <w:r>
-              <w:rPr>
-                <w:rFonts w:ascii="Arial" w:hAnsi="Arial" w:cs="Arial"/>
-              </w:rPr>
-              <w:t xml:space="preserve">, </w:t>
-            </w:r>
-            <w:proofErr w:type="spellStart"/>
-            <w:r>
-              <w:rPr>
-                <w:rFonts w:ascii="Arial" w:hAnsi="Arial" w:cs="Arial"/>
-              </w:rPr>
-              <w:t>ry</w:t>
-            </w:r>
-            <w:proofErr w:type="spellEnd"/>
+              <w:t>AND rx, ry</w:t>
+            </w:r>
           </w:p>
         </w:tc>
         <w:tc>
@@ -2759,30 +2761,8 @@
               <w:rPr>
                 <w:rFonts w:ascii="Arial" w:hAnsi="Arial" w:cs="Arial"/>
               </w:rPr>
-              <w:t xml:space="preserve">ORR </w:t>
-            </w:r>
-            <w:proofErr w:type="spellStart"/>
-            <w:r>
-              <w:rPr>
-                <w:rFonts w:ascii="Arial" w:hAnsi="Arial" w:cs="Arial"/>
-              </w:rPr>
-              <w:t>rx</w:t>
-            </w:r>
-            <w:proofErr w:type="spellEnd"/>
-            <w:r>
-              <w:rPr>
-                <w:rFonts w:ascii="Arial" w:hAnsi="Arial" w:cs="Arial"/>
-              </w:rPr>
-              <w:t xml:space="preserve">, </w:t>
-            </w:r>
-            <w:proofErr w:type="spellStart"/>
-            <w:r>
-              <w:rPr>
-                <w:rFonts w:ascii="Arial" w:hAnsi="Arial" w:cs="Arial"/>
-              </w:rPr>
-              <w:t>ry</w:t>
-            </w:r>
-            <w:proofErr w:type="spellEnd"/>
+              <w:t>ORR rx, ry</w:t>
+            </w:r>
           </w:p>
         </w:tc>
         <w:tc>
@@ -2839,16 +2819,8 @@
               <w:rPr>
                 <w:rFonts w:ascii="Arial" w:hAnsi="Arial" w:cs="Arial"/>
               </w:rPr>
-              <w:t xml:space="preserve">NOT </w:t>
-            </w:r>
-            <w:proofErr w:type="spellStart"/>
-            <w:r>
-              <w:rPr>
-                <w:rFonts w:ascii="Arial" w:hAnsi="Arial" w:cs="Arial"/>
-              </w:rPr>
-              <w:t>rx</w:t>
-            </w:r>
-            <w:proofErr w:type="spellEnd"/>
+              <w:t>NOT rx</w:t>
+            </w:r>
           </w:p>
         </w:tc>
         <w:tc>
@@ -2879,13 +2851,8 @@
     </w:tbl>
     <w:p/>
     <w:p>
-      <w:proofErr w:type="spellStart"/>
-      <w:r>
-        <w:t>OpCodes</w:t>
-      </w:r>
-      <w:proofErr w:type="spellEnd"/>
-      <w:r>
-        <w:t xml:space="preserve"> that are logical instruction use the following user entry format. </w:t>
+      <w:r>
+        <w:t xml:space="preserve">OpCodes that are logical instruction use the following user entry format. </w:t>
       </w:r>
     </w:p>
     <w:p>
@@ -2983,7 +2950,6 @@
                 <w:b/>
               </w:rPr>
             </w:pPr>
-            <w:proofErr w:type="spellStart"/>
             <w:r>
               <w:rPr>
                 <w:rFonts w:ascii="Arial" w:hAnsi="Arial" w:cs="Arial"/>
@@ -2991,7 +2957,6 @@
               </w:rPr>
               <w:t>OpCode</w:t>
             </w:r>
-            <w:proofErr w:type="spellEnd"/>
           </w:p>
         </w:tc>
         <w:tc>
@@ -3169,6 +3134,7 @@
         <w:rPr>
           <w:noProof/>
         </w:rPr>
+        <w:lastRenderedPageBreak/>
         <w:drawing>
           <wp:inline distT="0" distB="0" distL="0" distR="0">
             <wp:extent cx="3676650" cy="914400"/>
@@ -3251,7 +3217,6 @@
                 <w:b/>
               </w:rPr>
             </w:pPr>
-            <w:proofErr w:type="spellStart"/>
             <w:r>
               <w:rPr>
                 <w:rFonts w:ascii="Arial" w:hAnsi="Arial" w:cs="Arial"/>
@@ -3259,7 +3224,6 @@
               </w:rPr>
               <w:t>OpCode</w:t>
             </w:r>
-            <w:proofErr w:type="spellEnd"/>
           </w:p>
         </w:tc>
         <w:tc>
@@ -3340,16 +3304,8 @@
               <w:rPr>
                 <w:rFonts w:ascii="Arial" w:hAnsi="Arial" w:cs="Arial"/>
               </w:rPr>
-              <w:t xml:space="preserve">IN r, </w:t>
-            </w:r>
-            <w:proofErr w:type="spellStart"/>
-            <w:r>
-              <w:rPr>
-                <w:rFonts w:ascii="Arial" w:hAnsi="Arial" w:cs="Arial"/>
-              </w:rPr>
-              <w:t>devid</w:t>
-            </w:r>
-            <w:proofErr w:type="spellEnd"/>
+              <w:t>IN r, devid</w:t>
+            </w:r>
           </w:p>
         </w:tc>
         <w:tc>
@@ -3391,7 +3347,6 @@
                 <w:rFonts w:ascii="Calibri" w:hAnsi="Calibri"/>
                 <w:color w:val="000000"/>
               </w:rPr>
-              <w:lastRenderedPageBreak/>
               <w:t>110010</w:t>
             </w:r>
           </w:p>
@@ -3413,16 +3368,8 @@
               <w:rPr>
                 <w:rFonts w:ascii="Arial" w:hAnsi="Arial" w:cs="Arial"/>
               </w:rPr>
-              <w:t xml:space="preserve">OUT r, </w:t>
-            </w:r>
-            <w:proofErr w:type="spellStart"/>
-            <w:r>
-              <w:rPr>
-                <w:rFonts w:ascii="Arial" w:hAnsi="Arial" w:cs="Arial"/>
-              </w:rPr>
-              <w:t>devid</w:t>
-            </w:r>
-            <w:proofErr w:type="spellEnd"/>
+              <w:t>OUT r, devid</w:t>
+            </w:r>
           </w:p>
         </w:tc>
         <w:tc>
@@ -3490,16 +3437,8 @@
               <w:rPr>
                 <w:rFonts w:ascii="Arial" w:hAnsi="Arial" w:cs="Arial"/>
               </w:rPr>
-              <w:t xml:space="preserve">CHK r, </w:t>
-            </w:r>
-            <w:proofErr w:type="spellStart"/>
-            <w:r>
-              <w:rPr>
-                <w:rFonts w:ascii="Arial" w:hAnsi="Arial" w:cs="Arial"/>
-              </w:rPr>
-              <w:t>devid</w:t>
-            </w:r>
-            <w:proofErr w:type="spellEnd"/>
+              <w:t>CHK r, devid</w:t>
+            </w:r>
           </w:p>
         </w:tc>
         <w:tc>
@@ -3526,10 +3465,7 @@
         </w:tc>
       </w:tr>
     </w:tbl>
-    <w:p>
-      <w:bookmarkStart w:id="0" w:name="_GoBack"/>
-      <w:bookmarkEnd w:id="0"/>
-    </w:p>
+    <w:p/>
     <w:sectPr>
       <w:pgSz w:w="12240" w:h="15840"/>
       <w:pgMar w:top="1440" w:right="1440" w:bottom="1440" w:left="1440" w:header="720" w:footer="720" w:gutter="0"/>

</xml_diff>